<commit_message>
Drastical Change in Scenario
</commit_message>
<xml_diff>
--- a/Chapter 0 - The witch in Promethia/0-0 死、マトリックス.docx
+++ b/Chapter 0 - The witch in Promethia/0-0 死、マトリックス.docx
@@ -2420,6 +2420,12 @@
         <w:rPr>
           <w:rFonts w:hint="eastAsia"/>
         </w:rPr>
+        <w:t xml:space="preserve">　</w:t>
+      </w:r>
+      <w:r>
+        <w:rPr>
+          <w:rFonts w:hint="eastAsia"/>
+        </w:rPr>
         <w:t>賭けなのは知っていた。だが、これが成功すれば———父の命を飲み込み、母のそれも無残に打ち捨てようとしているあの糞</w:t>
       </w:r>
       <w:r>
@@ -2742,6 +2748,12 @@
         <w:rPr>
           <w:rFonts w:hint="eastAsia"/>
         </w:rPr>
+        <w:t xml:space="preserve">　</w:t>
+      </w:r>
+      <w:r>
+        <w:rPr>
+          <w:rFonts w:hint="eastAsia"/>
+        </w:rPr>
         <w:t>想像するだけでも愉悦で口が歪んだ。あのコーポレーションは</w:t>
       </w:r>
       <w:r>
@@ -2835,7 +2847,19 @@
         <w:rPr>
           <w:rFonts w:hint="eastAsia"/>
         </w:rPr>
-        <w:t>母の置き土産となったデッキをドックにインストールしてもらった私は、現在ハイドアウトに向かっている。</w:t>
+        <w:t>母の置き土産となったデッキ</w:t>
+      </w:r>
+      <w:r>
+        <w:rPr>
+          <w:rFonts w:hint="eastAsia"/>
+        </w:rPr>
+        <w:t>のドライヴァー</w:t>
+      </w:r>
+      <w:r>
+        <w:rPr>
+          <w:rFonts w:hint="eastAsia"/>
+        </w:rPr>
+        <w:t>をドックにインストールしてもらった私は、現在ハイドアウトに向かっている。</w:t>
       </w:r>
       <w:r>
         <w:rPr>

</xml_diff>